<commit_message>
Update plan de accion2
</commit_message>
<xml_diff>
--- a/Plan de acción.docx
+++ b/Plan de acción.docx
@@ -671,7 +671,7 @@
                 <w:sz w:val="22"/>
                 <w:szCs w:val="22"/>
               </w:rPr>
-              <w:t xml:space="preserve"> evidencias fotográficas de </w:t>
+              <w:t xml:space="preserve"> de evidencias fotográficas y de alertas MQTT a raíz de </w:t>
             </w:r>
             <w:r>
               <w:rPr>
@@ -688,7 +688,7 @@
                 <w:sz w:val="22"/>
                 <w:szCs w:val="22"/>
               </w:rPr>
-              <w:t xml:space="preserve"> de vehículos automotrices para hacer una correcta delegación de responsabilidades en caso de un siniestro de cualquier nivel de intensidad.</w:t>
+              <w:t xml:space="preserve"> en vehículos automotrices para informar a los interesados y/o dueños de la unidad de la existencia de este evento.</w:t>
             </w:r>
             <w:r/>
           </w:p>
@@ -797,7 +797,7 @@
                 <w:sz w:val="22"/>
                 <w:szCs w:val="22"/>
               </w:rPr>
-              <w:t xml:space="preserve"> implementar el prototipo de un sistema de captura de video de camino de un vehículo, que pueda ser accesible mediante </w:t>
+              <w:t xml:space="preserve"> implementar el prototipo de un sistema de captura de fotografía de una cámara de crucero de un vehículo, que pueda enviar la evidencia mediante </w:t>
             </w:r>
             <w:r>
               <w:rPr>
@@ -1033,7 +1033,7 @@
                 <w:sz w:val="22"/>
                 <w:szCs w:val="22"/>
               </w:rPr>
-              <w:t xml:space="preserve">Diseñar e implementar un sistema que nos permita el envío de información por medio de internet, así como el almacenamiento remoto de información.</w:t>
+              <w:t xml:space="preserve">Diseñar e implementar un sistema que nos permita el envío de alertas mediante de internet, así como el almacenamiento remoto de información.</w:t>
             </w:r>
             <w:r/>
           </w:p>
@@ -1221,7 +1221,7 @@
                 <w:sz w:val="22"/>
                 <w:szCs w:val="22"/>
               </w:rPr>
-              <w:t xml:space="preserve">ipo del sistema conformado por una cámara, sensor(es) de impacto, un sistema de almacenamiento local, un microcontrolador para la administración de la información, un sistema de envío de información y una plataforma de desplegado de información.</w:t>
+              <w:t xml:space="preserve">ipo del sistema conformado por una cámara, sensor(es) de impacto, un microcontrolador para la administración de la información, un sistema de envío de información y una plataforma de desplegado de información.</w:t>
             </w:r>
             <w:r>
               <w:rPr>
@@ -1310,7 +1310,7 @@
                 <w:sz w:val="22"/>
                 <w:szCs w:val="22"/>
               </w:rPr>
-              <w:t xml:space="preserve">Envío de datos mediante el servicio de una red celular</w:t>
+              <w:t xml:space="preserve">Envío de datos mediante el servicio de una red wifi</w:t>
             </w:r>
             <w:r/>
           </w:p>
@@ -1318,7 +1318,7 @@
       </w:tr>
       <w:tr>
         <w:trPr>
-          <w:trHeight w:val="360"/>
+          <w:trHeight w:val="357"/>
         </w:trPr>
         <w:tc>
           <w:tcPr>

</xml_diff>